<commit_message>
atualizando o sistema de documentação de LE
</commit_message>
<xml_diff>
--- a/src/template/nota_tecnica.docx
+++ b/src/template/nota_tecnica.docx
@@ -243,23 +243,13 @@
       <w:r>
         <w:t xml:space="preserve">, em que </w:t>
       </w:r>
-      <w:r>
-        <w:t>{</w:t>
-      </w:r>
-      <w:r>
-        <w:rPr>
-          <w:color w:val="FF0000"/>
-        </w:rPr>
-        <w:t>o/a</w:t>
-      </w:r>
-      <w:r>
-        <w:t>}</w:t>
-      </w:r>
-      <w:r>
-        <w:rPr>
-          <w:color w:val="EE0000"/>
-        </w:rPr>
-        <w:t xml:space="preserve"> </w:t>
+      <w:proofErr w:type="gramStart"/>
+      <w:r>
+        <w:t>o(</w:t>
+      </w:r>
+      <w:proofErr w:type="gramEnd"/>
+      <w:r>
+        <w:t xml:space="preserve">a) </w:t>
       </w:r>
       <w:r>
         <w:t>{</w:t>
@@ -325,16 +315,7 @@
         <w:t xml:space="preserve">pertencente ao efetivo </w:t>
       </w:r>
       <w:r>
-        <w:t>{</w:t>
-      </w:r>
-      <w:r>
-        <w:rPr>
-          <w:color w:val="FF0000"/>
-        </w:rPr>
-        <w:t>do/da</w:t>
-      </w:r>
-      <w:r>
-        <w:t>}</w:t>
+        <w:t>do(a)</w:t>
       </w:r>
       <w:r>
         <w:t xml:space="preserve"> </w:t>
@@ -597,24 +578,7 @@
           <w:sz w:val="24"/>
           <w:szCs w:val="24"/>
         </w:rPr>
-        <w:t>{</w:t>
-      </w:r>
-      <w:r>
-        <w:rPr>
-          <w:rFonts w:ascii="Times New Roman" w:hAnsi="Times New Roman"/>
-          <w:color w:val="FF0000"/>
-          <w:sz w:val="24"/>
-          <w:szCs w:val="24"/>
-        </w:rPr>
-        <w:t>O/A</w:t>
-      </w:r>
-      <w:r>
-        <w:rPr>
-          <w:rFonts w:ascii="Times New Roman" w:hAnsi="Times New Roman"/>
-          <w:sz w:val="24"/>
-          <w:szCs w:val="24"/>
-        </w:rPr>
-        <w:t>}</w:t>
+        <w:t>O(a)</w:t>
       </w:r>
       <w:r>
         <w:rPr>
@@ -630,24 +594,7 @@
           <w:sz w:val="24"/>
           <w:szCs w:val="24"/>
         </w:rPr>
-        <w:t>{</w:t>
-      </w:r>
-      <w:r>
-        <w:rPr>
-          <w:rFonts w:ascii="Times New Roman" w:hAnsi="Times New Roman"/>
-          <w:color w:val="FF0000"/>
-          <w:sz w:val="24"/>
-          <w:szCs w:val="24"/>
-        </w:rPr>
-        <w:t>referido/referida</w:t>
-      </w:r>
-      <w:r>
-        <w:rPr>
-          <w:rFonts w:ascii="Times New Roman" w:hAnsi="Times New Roman"/>
-          <w:sz w:val="24"/>
-          <w:szCs w:val="24"/>
-        </w:rPr>
-        <w:t>}</w:t>
+        <w:t>referido(a)</w:t>
       </w:r>
       <w:r>
         <w:rPr>
@@ -679,31 +626,15 @@
           <w:sz w:val="24"/>
           <w:szCs w:val="24"/>
         </w:rPr>
-        <w:t>{</w:t>
-      </w:r>
-      <w:r>
-        <w:rPr>
-          <w:rFonts w:ascii="Times New Roman" w:hAnsi="Times New Roman"/>
-          <w:sz w:val="24"/>
-          <w:szCs w:val="24"/>
-        </w:rPr>
-        <w:t>pront</w:t>
-      </w:r>
-      <w:r>
-        <w:rPr>
-          <w:rFonts w:ascii="Times New Roman" w:hAnsi="Times New Roman"/>
-          <w:sz w:val="24"/>
-          <w:szCs w:val="24"/>
-        </w:rPr>
-        <w:t>o/pronta}</w:t>
-      </w:r>
-      <w:r>
-        <w:rPr>
-          <w:rFonts w:ascii="Times New Roman" w:hAnsi="Times New Roman"/>
-          <w:sz w:val="24"/>
-          <w:szCs w:val="24"/>
-        </w:rPr>
-        <w:t xml:space="preserve"> para o </w:t>
+        <w:t xml:space="preserve">pronto(a) </w:t>
+      </w:r>
+      <w:r>
+        <w:rPr>
+          <w:rFonts w:ascii="Times New Roman" w:hAnsi="Times New Roman"/>
+          <w:sz w:val="24"/>
+          <w:szCs w:val="24"/>
+        </w:rPr>
+        <w:t xml:space="preserve">para o </w:t>
       </w:r>
       <w:r>
         <w:rPr>
@@ -813,8 +744,6 @@
         </w:rPr>
         <w:t>providências;</w:t>
       </w:r>
-      <w:bookmarkStart w:id="0" w:name="_GoBack"/>
-      <w:bookmarkEnd w:id="0"/>
     </w:p>
     <w:p>
       <w:pPr>
@@ -837,7 +766,7 @@
           <w:sz w:val="24"/>
           <w:szCs w:val="24"/>
         </w:rPr>
-        <w:t>À</w:t>
+        <w:t>Ao(à)</w:t>
       </w:r>
       <w:r>
         <w:rPr>
@@ -918,6 +847,8 @@
           <w:szCs w:val="24"/>
         </w:rPr>
       </w:pPr>
+      <w:bookmarkStart w:id="0" w:name="_GoBack"/>
+      <w:bookmarkEnd w:id="0"/>
       <w:r>
         <w:rPr>
           <w:bCs/>
@@ -927,8 +858,6 @@
         </w:rPr>
         <w:t>{</w:t>
       </w:r>
-      <w:proofErr w:type="spellStart"/>
-      <w:proofErr w:type="gramStart"/>
       <w:r>
         <w:rPr>
           <w:bCs/>
@@ -937,20 +866,8 @@
           <w:sz w:val="20"/>
           <w:szCs w:val="20"/>
         </w:rPr>
-        <w:t>numero</w:t>
-      </w:r>
-      <w:proofErr w:type="gramEnd"/>
-      <w:r>
-        <w:rPr>
-          <w:bCs/>
-          <w:i/>
-          <w:color w:val="EE0000"/>
-          <w:sz w:val="20"/>
-          <w:szCs w:val="20"/>
-        </w:rPr>
-        <w:t>_siged</w:t>
-      </w:r>
-      <w:proofErr w:type="spellEnd"/>
+        <w:t>numero_siged</w:t>
+      </w:r>
       <w:r>
         <w:rPr>
           <w:bCs/>
@@ -3229,7 +3146,7 @@
 </file>
 
 <file path=customXml/itemProps1.xml><?xml version="1.0" encoding="utf-8"?>
-<ds:datastoreItem xmlns:ds="http://schemas.openxmlformats.org/officeDocument/2006/customXml" ds:itemID="{0241F9BF-05D7-449F-B2C3-AAF88D181BE4}">
+<ds:datastoreItem xmlns:ds="http://schemas.openxmlformats.org/officeDocument/2006/customXml" ds:itemID="{22895824-1CC6-402B-944A-732A8BFCED19}">
   <ds:schemaRefs>
     <ds:schemaRef ds:uri="http://schemas.openxmlformats.org/officeDocument/2006/bibliography"/>
   </ds:schemaRefs>

</xml_diff>

<commit_message>
corrigindo o template da nota
</commit_message>
<xml_diff>
--- a/src/template/nota_tecnica.docx
+++ b/src/template/nota_tecnica.docx
@@ -790,8 +790,10 @@
           <w:sz w:val="24"/>
           <w:szCs w:val="24"/>
         </w:rPr>
-        <w:t>a</w:t>
-      </w:r>
+        <w:t>o(a)</w:t>
+      </w:r>
+      <w:bookmarkStart w:id="0" w:name="_GoBack"/>
+      <w:bookmarkEnd w:id="0"/>
       <w:r>
         <w:rPr>
           <w:rFonts w:ascii="Times New Roman" w:hAnsi="Times New Roman"/>
@@ -847,8 +849,6 @@
           <w:szCs w:val="24"/>
         </w:rPr>
       </w:pPr>
-      <w:bookmarkStart w:id="0" w:name="_GoBack"/>
-      <w:bookmarkEnd w:id="0"/>
       <w:r>
         <w:rPr>
           <w:bCs/>
@@ -3146,7 +3146,7 @@
 </file>
 
 <file path=customXml/itemProps1.xml><?xml version="1.0" encoding="utf-8"?>
-<ds:datastoreItem xmlns:ds="http://schemas.openxmlformats.org/officeDocument/2006/customXml" ds:itemID="{22895824-1CC6-402B-944A-732A8BFCED19}">
+<ds:datastoreItem xmlns:ds="http://schemas.openxmlformats.org/officeDocument/2006/customXml" ds:itemID="{FB5042AF-8A97-46B4-B7CF-6D04371B0851}">
   <ds:schemaRefs>
     <ds:schemaRef ds:uri="http://schemas.openxmlformats.org/officeDocument/2006/bibliography"/>
   </ds:schemaRefs>

</xml_diff>

<commit_message>
alterando o item 3 do template da nota
</commit_message>
<xml_diff>
--- a/src/template/nota_tecnica.docx
+++ b/src/template/nota_tecnica.docx
@@ -766,31 +766,15 @@
           <w:sz w:val="24"/>
           <w:szCs w:val="24"/>
         </w:rPr>
-        <w:t>Ao(à)</w:t>
-      </w:r>
-      <w:r>
-        <w:rPr>
-          <w:rFonts w:ascii="Times New Roman" w:hAnsi="Times New Roman"/>
-          <w:sz w:val="24"/>
-          <w:szCs w:val="24"/>
-        </w:rPr>
-        <w:t xml:space="preserve"> </w:t>
-      </w:r>
-      <w:r>
-        <w:rPr>
-          <w:rFonts w:ascii="Times New Roman" w:hAnsi="Times New Roman"/>
-          <w:sz w:val="24"/>
-          <w:szCs w:val="24"/>
-        </w:rPr>
-        <w:t>interessad</w:t>
-      </w:r>
-      <w:r>
-        <w:rPr>
-          <w:rFonts w:ascii="Times New Roman" w:hAnsi="Times New Roman"/>
-          <w:sz w:val="24"/>
-          <w:szCs w:val="24"/>
-        </w:rPr>
-        <w:t>o(a)</w:t>
+        <w:t>Ao</w:t>
+      </w:r>
+      <w:r>
+        <w:rPr>
+          <w:rFonts w:ascii="Times New Roman" w:hAnsi="Times New Roman"/>
+          <w:sz w:val="24"/>
+          <w:szCs w:val="24"/>
+        </w:rPr>
+        <w:t xml:space="preserve">s interessados </w:t>
       </w:r>
       <w:bookmarkStart w:id="0" w:name="_GoBack"/>
       <w:bookmarkEnd w:id="0"/>
@@ -800,7 +784,7 @@
           <w:sz w:val="24"/>
           <w:szCs w:val="24"/>
         </w:rPr>
-        <w:t xml:space="preserve"> para conhecimento;</w:t>
+        <w:t>para conhecimento;</w:t>
       </w:r>
     </w:p>
     <w:p>
@@ -3146,7 +3130,7 @@
 </file>
 
 <file path=customXml/itemProps1.xml><?xml version="1.0" encoding="utf-8"?>
-<ds:datastoreItem xmlns:ds="http://schemas.openxmlformats.org/officeDocument/2006/customXml" ds:itemID="{FB5042AF-8A97-46B4-B7CF-6D04371B0851}">
+<ds:datastoreItem xmlns:ds="http://schemas.openxmlformats.org/officeDocument/2006/customXml" ds:itemID="{347AAAAD-42E0-4866-8BC3-F45137EEA946}">
   <ds:schemaRefs>
     <ds:schemaRef ds:uri="http://schemas.openxmlformats.org/officeDocument/2006/bibliography"/>
   </ds:schemaRefs>

</xml_diff>

<commit_message>
Atualizando o documento de LE
</commit_message>
<xml_diff>
--- a/src/template/nota_tecnica.docx
+++ b/src/template/nota_tecnica.docx
@@ -444,17 +444,16 @@
         <w:rPr>
           <w:b/>
         </w:rPr>
-        <w:t>}.</w:t>
-      </w:r>
-      <w:r>
-        <w:rPr>
-          <w:b/>
-        </w:rPr>
-        <w:t xml:space="preserve"> </w:t>
-      </w:r>
-      <w:r>
-        <w:t>Dou o seguinte despacho:</w:t>
-      </w:r>
+        <w:t xml:space="preserve">}, </w:t>
+      </w:r>
+      <w:r>
+        <w:t>d</w:t>
+      </w:r>
+      <w:r>
+        <w:t>ou o seguinte despacho:</w:t>
+      </w:r>
+      <w:bookmarkStart w:id="0" w:name="_GoBack"/>
+      <w:bookmarkEnd w:id="0"/>
     </w:p>
     <w:p>
       <w:pPr>
@@ -776,8 +775,6 @@
         </w:rPr>
         <w:t xml:space="preserve">s interessados </w:t>
       </w:r>
-      <w:bookmarkStart w:id="0" w:name="_GoBack"/>
-      <w:bookmarkEnd w:id="0"/>
       <w:r>
         <w:rPr>
           <w:rFonts w:ascii="Times New Roman" w:hAnsi="Times New Roman"/>
@@ -3130,7 +3127,7 @@
 </file>
 
 <file path=customXml/itemProps1.xml><?xml version="1.0" encoding="utf-8"?>
-<ds:datastoreItem xmlns:ds="http://schemas.openxmlformats.org/officeDocument/2006/customXml" ds:itemID="{347AAAAD-42E0-4866-8BC3-F45137EEA946}">
+<ds:datastoreItem xmlns:ds="http://schemas.openxmlformats.org/officeDocument/2006/customXml" ds:itemID="{73BB503F-7758-41E2-BEFA-96C0EA4C214B}">
   <ds:schemaRefs>
     <ds:schemaRef ds:uri="http://schemas.openxmlformats.org/officeDocument/2006/bibliography"/>
   </ds:schemaRefs>

</xml_diff>

<commit_message>
mudando de DRH pra DP
</commit_message>
<xml_diff>
--- a/src/template/nota_tecnica.docx
+++ b/src/template/nota_tecnica.docx
@@ -1,6 +1,6 @@
 
 <file path=word/document.xml><?xml version="1.0" encoding="utf-8"?>
-<w:document xmlns:wpc="http://schemas.microsoft.com/office/word/2010/wordprocessingCanvas" xmlns:cx="http://schemas.microsoft.com/office/drawing/2014/chartex" xmlns:mc="http://schemas.openxmlformats.org/markup-compatibility/2006" xmlns:o="urn:schemas-microsoft-com:office:office" xmlns:r="http://schemas.openxmlformats.org/officeDocument/2006/relationships" xmlns:m="http://schemas.openxmlformats.org/officeDocument/2006/math" xmlns:v="urn:schemas-microsoft-com:vml" xmlns:wp14="http://schemas.microsoft.com/office/word/2010/wordprocessingDrawing" xmlns:wp="http://schemas.openxmlformats.org/drawingml/2006/wordprocessingDrawing" xmlns:w10="urn:schemas-microsoft-com:office:word" xmlns:w="http://schemas.openxmlformats.org/wordprocessingml/2006/main" xmlns:w14="http://schemas.microsoft.com/office/word/2010/wordml" xmlns:w15="http://schemas.microsoft.com/office/word/2012/wordml" xmlns:w16se="http://schemas.microsoft.com/office/word/2015/wordml/symex" xmlns:wpg="http://schemas.microsoft.com/office/word/2010/wordprocessingGroup" xmlns:wpi="http://schemas.microsoft.com/office/word/2010/wordprocessingInk" xmlns:wne="http://schemas.microsoft.com/office/word/2006/wordml" xmlns:wps="http://schemas.microsoft.com/office/word/2010/wordprocessingShape" mc:Ignorable="w14 w15 w16se wp14">
+<w:document xmlns:wpc="http://schemas.microsoft.com/office/word/2010/wordprocessingCanvas" xmlns:cx="http://schemas.microsoft.com/office/drawing/2014/chartex" xmlns:cx1="http://schemas.microsoft.com/office/drawing/2015/9/8/chartex" xmlns:cx2="http://schemas.microsoft.com/office/drawing/2015/10/21/chartex" xmlns:cx3="http://schemas.microsoft.com/office/drawing/2016/5/9/chartex" xmlns:cx4="http://schemas.microsoft.com/office/drawing/2016/5/10/chartex" xmlns:cx5="http://schemas.microsoft.com/office/drawing/2016/5/11/chartex" xmlns:cx6="http://schemas.microsoft.com/office/drawing/2016/5/12/chartex" xmlns:cx7="http://schemas.microsoft.com/office/drawing/2016/5/13/chartex" xmlns:cx8="http://schemas.microsoft.com/office/drawing/2016/5/14/chartex" xmlns:mc="http://schemas.openxmlformats.org/markup-compatibility/2006" xmlns:aink="http://schemas.microsoft.com/office/drawing/2016/ink" xmlns:am3d="http://schemas.microsoft.com/office/drawing/2017/model3d" xmlns:o="urn:schemas-microsoft-com:office:office" xmlns:oel="http://schemas.microsoft.com/office/2019/extlst" xmlns:r="http://schemas.openxmlformats.org/officeDocument/2006/relationships" xmlns:m="http://schemas.openxmlformats.org/officeDocument/2006/math" xmlns:v="urn:schemas-microsoft-com:vml" xmlns:wp14="http://schemas.microsoft.com/office/word/2010/wordprocessingDrawing" xmlns:wp="http://schemas.openxmlformats.org/drawingml/2006/wordprocessingDrawing" xmlns:w10="urn:schemas-microsoft-com:office:word" xmlns:w="http://schemas.openxmlformats.org/wordprocessingml/2006/main" xmlns:w14="http://schemas.microsoft.com/office/word/2010/wordml" xmlns:w15="http://schemas.microsoft.com/office/word/2012/wordml" xmlns:w16cex="http://schemas.microsoft.com/office/word/2018/wordml/cex" xmlns:w16cid="http://schemas.microsoft.com/office/word/2016/wordml/cid" xmlns:w16="http://schemas.microsoft.com/office/word/2018/wordml" xmlns:w16du="http://schemas.microsoft.com/office/word/2023/wordml/word16du" xmlns:w16sdtdh="http://schemas.microsoft.com/office/word/2020/wordml/sdtdatahash" xmlns:w16sdtfl="http://schemas.microsoft.com/office/word/2024/wordml/sdtformatlock" xmlns:w16se="http://schemas.microsoft.com/office/word/2015/wordml/symex" xmlns:wpg="http://schemas.microsoft.com/office/word/2010/wordprocessingGroup" xmlns:wpi="http://schemas.microsoft.com/office/word/2010/wordprocessingInk" xmlns:wne="http://schemas.microsoft.com/office/word/2006/wordml" xmlns:wps="http://schemas.microsoft.com/office/word/2010/wordprocessingShape" mc:Ignorable="w14 w15 w16se w16cid w16 w16cex w16sdtdh w16sdtfl w16du wp14">
   <w:body>
     <w:p>
       <w:pPr>
@@ -44,7 +44,13 @@
         <w:rPr>
           <w:bCs/>
         </w:rPr>
-        <w:t>DIRETORIA DE RECURSOS HUMANOS</w:t>
+        <w:t xml:space="preserve">DIRETORIA DE </w:t>
+      </w:r>
+      <w:r>
+        <w:rPr>
+          <w:bCs/>
+        </w:rPr>
+        <w:t>PESSOAL</w:t>
       </w:r>
     </w:p>
     <w:p>
@@ -141,7 +147,13 @@
         <w:rPr>
           <w:b/>
         </w:rPr>
-        <w:t>DRH-1/202</w:t>
+        <w:t>DP</w:t>
+      </w:r>
+      <w:r>
+        <w:rPr>
+          <w:b/>
+        </w:rPr>
+        <w:t>-1/202</w:t>
       </w:r>
       <w:r>
         <w:rPr>
@@ -243,13 +255,8 @@
       <w:r>
         <w:t xml:space="preserve">, em que </w:t>
       </w:r>
-      <w:proofErr w:type="gramStart"/>
-      <w:r>
-        <w:t>o(</w:t>
-      </w:r>
-      <w:proofErr w:type="gramEnd"/>
-      <w:r>
-        <w:t xml:space="preserve">a) </w:t>
+      <w:r>
+        <w:t xml:space="preserve">o(a) </w:t>
       </w:r>
       <w:r>
         <w:t>{</w:t>
@@ -393,7 +400,21 @@
         <w:rPr>
           <w:color w:val="EE0000"/>
         </w:rPr>
-        <w:t>data_inicio_licenca_especial</w:t>
+        <w:t>data_</w:t>
+      </w:r>
+      <w:proofErr w:type="gramStart"/>
+      <w:r>
+        <w:rPr>
+          <w:color w:val="EE0000"/>
+        </w:rPr>
+        <w:t>inicio</w:t>
+      </w:r>
+      <w:proofErr w:type="gramEnd"/>
+      <w:r>
+        <w:rPr>
+          <w:color w:val="EE0000"/>
+        </w:rPr>
+        <w:t>_licenca_especial</w:t>
       </w:r>
       <w:proofErr w:type="spellEnd"/>
       <w:r>
@@ -437,7 +458,23 @@
           <w:b/>
           <w:color w:val="EE0000"/>
         </w:rPr>
-        <w:t>data_inicio_pedido</w:t>
+        <w:t>data_</w:t>
+      </w:r>
+      <w:proofErr w:type="gramStart"/>
+      <w:r>
+        <w:rPr>
+          <w:b/>
+          <w:color w:val="EE0000"/>
+        </w:rPr>
+        <w:t>inicio</w:t>
+      </w:r>
+      <w:proofErr w:type="gramEnd"/>
+      <w:r>
+        <w:rPr>
+          <w:b/>
+          <w:color w:val="EE0000"/>
+        </w:rPr>
+        <w:t>_pedido</w:t>
       </w:r>
       <w:proofErr w:type="spellEnd"/>
       <w:r>
@@ -452,8 +489,6 @@
       <w:r>
         <w:t>ou o seguinte despacho:</w:t>
       </w:r>
-      <w:bookmarkStart w:id="0" w:name="_GoBack"/>
-      <w:bookmarkEnd w:id="0"/>
     </w:p>
     <w:p>
       <w:pPr>
@@ -733,7 +768,23 @@
           <w:sz w:val="24"/>
           <w:szCs w:val="24"/>
         </w:rPr>
-        <w:t xml:space="preserve"> DRH para </w:t>
+        <w:t xml:space="preserve"> </w:t>
+      </w:r>
+      <w:r>
+        <w:rPr>
+          <w:rFonts w:ascii="Times New Roman" w:hAnsi="Times New Roman"/>
+          <w:sz w:val="24"/>
+          <w:szCs w:val="24"/>
+        </w:rPr>
+        <w:t>DP</w:t>
+      </w:r>
+      <w:r>
+        <w:rPr>
+          <w:rFonts w:ascii="Times New Roman" w:hAnsi="Times New Roman"/>
+          <w:sz w:val="24"/>
+          <w:szCs w:val="24"/>
+        </w:rPr>
+        <w:t xml:space="preserve"> para </w:t>
       </w:r>
       <w:r>
         <w:rPr>
@@ -1024,7 +1075,7 @@
 </file>
 
 <file path=word/endnotes.xml><?xml version="1.0" encoding="utf-8"?>
-<w:endnotes xmlns:wpc="http://schemas.microsoft.com/office/word/2010/wordprocessingCanvas" xmlns:cx="http://schemas.microsoft.com/office/drawing/2014/chartex" xmlns:mc="http://schemas.openxmlformats.org/markup-compatibility/2006" xmlns:o="urn:schemas-microsoft-com:office:office" xmlns:r="http://schemas.openxmlformats.org/officeDocument/2006/relationships" xmlns:m="http://schemas.openxmlformats.org/officeDocument/2006/math" xmlns:v="urn:schemas-microsoft-com:vml" xmlns:wp14="http://schemas.microsoft.com/office/word/2010/wordprocessingDrawing" xmlns:wp="http://schemas.openxmlformats.org/drawingml/2006/wordprocessingDrawing" xmlns:w10="urn:schemas-microsoft-com:office:word" xmlns:w="http://schemas.openxmlformats.org/wordprocessingml/2006/main" xmlns:w14="http://schemas.microsoft.com/office/word/2010/wordml" xmlns:w15="http://schemas.microsoft.com/office/word/2012/wordml" xmlns:w16se="http://schemas.microsoft.com/office/word/2015/wordml/symex" xmlns:wpg="http://schemas.microsoft.com/office/word/2010/wordprocessingGroup" xmlns:wpi="http://schemas.microsoft.com/office/word/2010/wordprocessingInk" xmlns:wne="http://schemas.microsoft.com/office/word/2006/wordml" xmlns:wps="http://schemas.microsoft.com/office/word/2010/wordprocessingShape" mc:Ignorable="w14 w15 w16se wp14">
+<w:endnotes xmlns:wpc="http://schemas.microsoft.com/office/word/2010/wordprocessingCanvas" xmlns:cx="http://schemas.microsoft.com/office/drawing/2014/chartex" xmlns:cx1="http://schemas.microsoft.com/office/drawing/2015/9/8/chartex" xmlns:cx2="http://schemas.microsoft.com/office/drawing/2015/10/21/chartex" xmlns:cx3="http://schemas.microsoft.com/office/drawing/2016/5/9/chartex" xmlns:cx4="http://schemas.microsoft.com/office/drawing/2016/5/10/chartex" xmlns:cx5="http://schemas.microsoft.com/office/drawing/2016/5/11/chartex" xmlns:cx6="http://schemas.microsoft.com/office/drawing/2016/5/12/chartex" xmlns:cx7="http://schemas.microsoft.com/office/drawing/2016/5/13/chartex" xmlns:cx8="http://schemas.microsoft.com/office/drawing/2016/5/14/chartex" xmlns:mc="http://schemas.openxmlformats.org/markup-compatibility/2006" xmlns:aink="http://schemas.microsoft.com/office/drawing/2016/ink" xmlns:am3d="http://schemas.microsoft.com/office/drawing/2017/model3d" xmlns:o="urn:schemas-microsoft-com:office:office" xmlns:oel="http://schemas.microsoft.com/office/2019/extlst" xmlns:r="http://schemas.openxmlformats.org/officeDocument/2006/relationships" xmlns:m="http://schemas.openxmlformats.org/officeDocument/2006/math" xmlns:v="urn:schemas-microsoft-com:vml" xmlns:wp14="http://schemas.microsoft.com/office/word/2010/wordprocessingDrawing" xmlns:wp="http://schemas.openxmlformats.org/drawingml/2006/wordprocessingDrawing" xmlns:w10="urn:schemas-microsoft-com:office:word" xmlns:w="http://schemas.openxmlformats.org/wordprocessingml/2006/main" xmlns:w14="http://schemas.microsoft.com/office/word/2010/wordml" xmlns:w15="http://schemas.microsoft.com/office/word/2012/wordml" xmlns:w16cex="http://schemas.microsoft.com/office/word/2018/wordml/cex" xmlns:w16cid="http://schemas.microsoft.com/office/word/2016/wordml/cid" xmlns:w16="http://schemas.microsoft.com/office/word/2018/wordml" xmlns:w16du="http://schemas.microsoft.com/office/word/2023/wordml/word16du" xmlns:w16sdtdh="http://schemas.microsoft.com/office/word/2020/wordml/sdtdatahash" xmlns:w16sdtfl="http://schemas.microsoft.com/office/word/2024/wordml/sdtformatlock" xmlns:w16se="http://schemas.microsoft.com/office/word/2015/wordml/symex" xmlns:wpg="http://schemas.microsoft.com/office/word/2010/wordprocessingGroup" xmlns:wpi="http://schemas.microsoft.com/office/word/2010/wordprocessingInk" xmlns:wne="http://schemas.microsoft.com/office/word/2006/wordml" xmlns:wps="http://schemas.microsoft.com/office/word/2010/wordprocessingShape" mc:Ignorable="w14 w15 w16se w16cid w16 w16cex w16sdtdh w16sdtfl w16du wp14">
   <w:endnote w:type="separator" w:id="-1">
     <w:p>
       <w:r>
@@ -1043,7 +1094,7 @@
 </file>
 
 <file path=word/footer1.xml><?xml version="1.0" encoding="utf-8"?>
-<w:ftr xmlns:wpc="http://schemas.microsoft.com/office/word/2010/wordprocessingCanvas" xmlns:cx="http://schemas.microsoft.com/office/drawing/2014/chartex" xmlns:mc="http://schemas.openxmlformats.org/markup-compatibility/2006" xmlns:o="urn:schemas-microsoft-com:office:office" xmlns:r="http://schemas.openxmlformats.org/officeDocument/2006/relationships" xmlns:m="http://schemas.openxmlformats.org/officeDocument/2006/math" xmlns:v="urn:schemas-microsoft-com:vml" xmlns:wp14="http://schemas.microsoft.com/office/word/2010/wordprocessingDrawing" xmlns:wp="http://schemas.openxmlformats.org/drawingml/2006/wordprocessingDrawing" xmlns:w10="urn:schemas-microsoft-com:office:word" xmlns:w="http://schemas.openxmlformats.org/wordprocessingml/2006/main" xmlns:w14="http://schemas.microsoft.com/office/word/2010/wordml" xmlns:w15="http://schemas.microsoft.com/office/word/2012/wordml" xmlns:w16se="http://schemas.microsoft.com/office/word/2015/wordml/symex" xmlns:wpg="http://schemas.microsoft.com/office/word/2010/wordprocessingGroup" xmlns:wpi="http://schemas.microsoft.com/office/word/2010/wordprocessingInk" xmlns:wne="http://schemas.microsoft.com/office/word/2006/wordml" xmlns:wps="http://schemas.microsoft.com/office/word/2010/wordprocessingShape" mc:Ignorable="w14 w15 w16se wp14">
+<w:ftr xmlns:wpc="http://schemas.microsoft.com/office/word/2010/wordprocessingCanvas" xmlns:cx="http://schemas.microsoft.com/office/drawing/2014/chartex" xmlns:cx1="http://schemas.microsoft.com/office/drawing/2015/9/8/chartex" xmlns:cx2="http://schemas.microsoft.com/office/drawing/2015/10/21/chartex" xmlns:cx3="http://schemas.microsoft.com/office/drawing/2016/5/9/chartex" xmlns:cx4="http://schemas.microsoft.com/office/drawing/2016/5/10/chartex" xmlns:cx5="http://schemas.microsoft.com/office/drawing/2016/5/11/chartex" xmlns:cx6="http://schemas.microsoft.com/office/drawing/2016/5/12/chartex" xmlns:cx7="http://schemas.microsoft.com/office/drawing/2016/5/13/chartex" xmlns:cx8="http://schemas.microsoft.com/office/drawing/2016/5/14/chartex" xmlns:mc="http://schemas.openxmlformats.org/markup-compatibility/2006" xmlns:aink="http://schemas.microsoft.com/office/drawing/2016/ink" xmlns:am3d="http://schemas.microsoft.com/office/drawing/2017/model3d" xmlns:o="urn:schemas-microsoft-com:office:office" xmlns:oel="http://schemas.microsoft.com/office/2019/extlst" xmlns:r="http://schemas.openxmlformats.org/officeDocument/2006/relationships" xmlns:m="http://schemas.openxmlformats.org/officeDocument/2006/math" xmlns:v="urn:schemas-microsoft-com:vml" xmlns:wp14="http://schemas.microsoft.com/office/word/2010/wordprocessingDrawing" xmlns:wp="http://schemas.openxmlformats.org/drawingml/2006/wordprocessingDrawing" xmlns:w10="urn:schemas-microsoft-com:office:word" xmlns:w="http://schemas.openxmlformats.org/wordprocessingml/2006/main" xmlns:w14="http://schemas.microsoft.com/office/word/2010/wordml" xmlns:w15="http://schemas.microsoft.com/office/word/2012/wordml" xmlns:w16cex="http://schemas.microsoft.com/office/word/2018/wordml/cex" xmlns:w16cid="http://schemas.microsoft.com/office/word/2016/wordml/cid" xmlns:w16="http://schemas.microsoft.com/office/word/2018/wordml" xmlns:w16du="http://schemas.microsoft.com/office/word/2023/wordml/word16du" xmlns:w16sdtdh="http://schemas.microsoft.com/office/word/2020/wordml/sdtdatahash" xmlns:w16sdtfl="http://schemas.microsoft.com/office/word/2024/wordml/sdtformatlock" xmlns:w16se="http://schemas.microsoft.com/office/word/2015/wordml/symex" xmlns:wpg="http://schemas.microsoft.com/office/word/2010/wordprocessingGroup" xmlns:wpi="http://schemas.microsoft.com/office/word/2010/wordprocessingInk" xmlns:wne="http://schemas.microsoft.com/office/word/2006/wordml" xmlns:wps="http://schemas.microsoft.com/office/word/2010/wordprocessingShape" mc:Ignorable="w14 w15 w16se w16cid w16 w16cex w16sdtdh w16sdtfl w16du wp14">
   <w:p>
     <w:pPr>
       <w:pStyle w:val="Rodap"/>
@@ -1053,7 +1104,7 @@
 </file>
 
 <file path=word/footer2.xml><?xml version="1.0" encoding="utf-8"?>
-<w:ftr xmlns:wpc="http://schemas.microsoft.com/office/word/2010/wordprocessingCanvas" xmlns:cx="http://schemas.microsoft.com/office/drawing/2014/chartex" xmlns:mc="http://schemas.openxmlformats.org/markup-compatibility/2006" xmlns:o="urn:schemas-microsoft-com:office:office" xmlns:r="http://schemas.openxmlformats.org/officeDocument/2006/relationships" xmlns:m="http://schemas.openxmlformats.org/officeDocument/2006/math" xmlns:v="urn:schemas-microsoft-com:vml" xmlns:wp14="http://schemas.microsoft.com/office/word/2010/wordprocessingDrawing" xmlns:wp="http://schemas.openxmlformats.org/drawingml/2006/wordprocessingDrawing" xmlns:w10="urn:schemas-microsoft-com:office:word" xmlns:w="http://schemas.openxmlformats.org/wordprocessingml/2006/main" xmlns:w14="http://schemas.microsoft.com/office/word/2010/wordml" xmlns:w15="http://schemas.microsoft.com/office/word/2012/wordml" xmlns:w16se="http://schemas.microsoft.com/office/word/2015/wordml/symex" xmlns:wpg="http://schemas.microsoft.com/office/word/2010/wordprocessingGroup" xmlns:wpi="http://schemas.microsoft.com/office/word/2010/wordprocessingInk" xmlns:wne="http://schemas.microsoft.com/office/word/2006/wordml" xmlns:wps="http://schemas.microsoft.com/office/word/2010/wordprocessingShape" mc:Ignorable="w14 w15 w16se wp14">
+<w:ftr xmlns:wpc="http://schemas.microsoft.com/office/word/2010/wordprocessingCanvas" xmlns:cx="http://schemas.microsoft.com/office/drawing/2014/chartex" xmlns:cx1="http://schemas.microsoft.com/office/drawing/2015/9/8/chartex" xmlns:cx2="http://schemas.microsoft.com/office/drawing/2015/10/21/chartex" xmlns:cx3="http://schemas.microsoft.com/office/drawing/2016/5/9/chartex" xmlns:cx4="http://schemas.microsoft.com/office/drawing/2016/5/10/chartex" xmlns:cx5="http://schemas.microsoft.com/office/drawing/2016/5/11/chartex" xmlns:cx6="http://schemas.microsoft.com/office/drawing/2016/5/12/chartex" xmlns:cx7="http://schemas.microsoft.com/office/drawing/2016/5/13/chartex" xmlns:cx8="http://schemas.microsoft.com/office/drawing/2016/5/14/chartex" xmlns:mc="http://schemas.openxmlformats.org/markup-compatibility/2006" xmlns:aink="http://schemas.microsoft.com/office/drawing/2016/ink" xmlns:am3d="http://schemas.microsoft.com/office/drawing/2017/model3d" xmlns:o="urn:schemas-microsoft-com:office:office" xmlns:oel="http://schemas.microsoft.com/office/2019/extlst" xmlns:r="http://schemas.openxmlformats.org/officeDocument/2006/relationships" xmlns:m="http://schemas.openxmlformats.org/officeDocument/2006/math" xmlns:v="urn:schemas-microsoft-com:vml" xmlns:wp14="http://schemas.microsoft.com/office/word/2010/wordprocessingDrawing" xmlns:wp="http://schemas.openxmlformats.org/drawingml/2006/wordprocessingDrawing" xmlns:w10="urn:schemas-microsoft-com:office:word" xmlns:w="http://schemas.openxmlformats.org/wordprocessingml/2006/main" xmlns:w14="http://schemas.microsoft.com/office/word/2010/wordml" xmlns:w15="http://schemas.microsoft.com/office/word/2012/wordml" xmlns:w16cex="http://schemas.microsoft.com/office/word/2018/wordml/cex" xmlns:w16cid="http://schemas.microsoft.com/office/word/2016/wordml/cid" xmlns:w16="http://schemas.microsoft.com/office/word/2018/wordml" xmlns:w16du="http://schemas.microsoft.com/office/word/2023/wordml/word16du" xmlns:w16sdtdh="http://schemas.microsoft.com/office/word/2020/wordml/sdtdatahash" xmlns:w16sdtfl="http://schemas.microsoft.com/office/word/2024/wordml/sdtformatlock" xmlns:w16se="http://schemas.microsoft.com/office/word/2015/wordml/symex" xmlns:wpg="http://schemas.microsoft.com/office/word/2010/wordprocessingGroup" xmlns:wpi="http://schemas.microsoft.com/office/word/2010/wordprocessingInk" xmlns:wne="http://schemas.microsoft.com/office/word/2006/wordml" xmlns:wps="http://schemas.microsoft.com/office/word/2010/wordprocessingShape" mc:Ignorable="w14 w15 w16se w16cid w16 w16cex w16sdtdh w16sdtfl w16du wp14">
   <w:p>
     <w:pPr>
       <w:pStyle w:val="Rodap"/>
@@ -1063,7 +1114,7 @@
 </file>
 
 <file path=word/footer3.xml><?xml version="1.0" encoding="utf-8"?>
-<w:ftr xmlns:wpc="http://schemas.microsoft.com/office/word/2010/wordprocessingCanvas" xmlns:cx="http://schemas.microsoft.com/office/drawing/2014/chartex" xmlns:mc="http://schemas.openxmlformats.org/markup-compatibility/2006" xmlns:o="urn:schemas-microsoft-com:office:office" xmlns:r="http://schemas.openxmlformats.org/officeDocument/2006/relationships" xmlns:m="http://schemas.openxmlformats.org/officeDocument/2006/math" xmlns:v="urn:schemas-microsoft-com:vml" xmlns:wp14="http://schemas.microsoft.com/office/word/2010/wordprocessingDrawing" xmlns:wp="http://schemas.openxmlformats.org/drawingml/2006/wordprocessingDrawing" xmlns:w10="urn:schemas-microsoft-com:office:word" xmlns:w="http://schemas.openxmlformats.org/wordprocessingml/2006/main" xmlns:w14="http://schemas.microsoft.com/office/word/2010/wordml" xmlns:w15="http://schemas.microsoft.com/office/word/2012/wordml" xmlns:w16se="http://schemas.microsoft.com/office/word/2015/wordml/symex" xmlns:wpg="http://schemas.microsoft.com/office/word/2010/wordprocessingGroup" xmlns:wpi="http://schemas.microsoft.com/office/word/2010/wordprocessingInk" xmlns:wne="http://schemas.microsoft.com/office/word/2006/wordml" xmlns:wps="http://schemas.microsoft.com/office/word/2010/wordprocessingShape" mc:Ignorable="w14 w15 w16se wp14">
+<w:ftr xmlns:wpc="http://schemas.microsoft.com/office/word/2010/wordprocessingCanvas" xmlns:cx="http://schemas.microsoft.com/office/drawing/2014/chartex" xmlns:cx1="http://schemas.microsoft.com/office/drawing/2015/9/8/chartex" xmlns:cx2="http://schemas.microsoft.com/office/drawing/2015/10/21/chartex" xmlns:cx3="http://schemas.microsoft.com/office/drawing/2016/5/9/chartex" xmlns:cx4="http://schemas.microsoft.com/office/drawing/2016/5/10/chartex" xmlns:cx5="http://schemas.microsoft.com/office/drawing/2016/5/11/chartex" xmlns:cx6="http://schemas.microsoft.com/office/drawing/2016/5/12/chartex" xmlns:cx7="http://schemas.microsoft.com/office/drawing/2016/5/13/chartex" xmlns:cx8="http://schemas.microsoft.com/office/drawing/2016/5/14/chartex" xmlns:mc="http://schemas.openxmlformats.org/markup-compatibility/2006" xmlns:aink="http://schemas.microsoft.com/office/drawing/2016/ink" xmlns:am3d="http://schemas.microsoft.com/office/drawing/2017/model3d" xmlns:o="urn:schemas-microsoft-com:office:office" xmlns:oel="http://schemas.microsoft.com/office/2019/extlst" xmlns:r="http://schemas.openxmlformats.org/officeDocument/2006/relationships" xmlns:m="http://schemas.openxmlformats.org/officeDocument/2006/math" xmlns:v="urn:schemas-microsoft-com:vml" xmlns:wp14="http://schemas.microsoft.com/office/word/2010/wordprocessingDrawing" xmlns:wp="http://schemas.openxmlformats.org/drawingml/2006/wordprocessingDrawing" xmlns:w10="urn:schemas-microsoft-com:office:word" xmlns:w="http://schemas.openxmlformats.org/wordprocessingml/2006/main" xmlns:w14="http://schemas.microsoft.com/office/word/2010/wordml" xmlns:w15="http://schemas.microsoft.com/office/word/2012/wordml" xmlns:w16cex="http://schemas.microsoft.com/office/word/2018/wordml/cex" xmlns:w16cid="http://schemas.microsoft.com/office/word/2016/wordml/cid" xmlns:w16="http://schemas.microsoft.com/office/word/2018/wordml" xmlns:w16du="http://schemas.microsoft.com/office/word/2023/wordml/word16du" xmlns:w16sdtdh="http://schemas.microsoft.com/office/word/2020/wordml/sdtdatahash" xmlns:w16sdtfl="http://schemas.microsoft.com/office/word/2024/wordml/sdtformatlock" xmlns:w16se="http://schemas.microsoft.com/office/word/2015/wordml/symex" xmlns:wpg="http://schemas.microsoft.com/office/word/2010/wordprocessingGroup" xmlns:wpi="http://schemas.microsoft.com/office/word/2010/wordprocessingInk" xmlns:wne="http://schemas.microsoft.com/office/word/2006/wordml" xmlns:wps="http://schemas.microsoft.com/office/word/2010/wordprocessingShape" mc:Ignorable="w14 w15 w16se w16cid w16 w16cex w16sdtdh w16sdtfl w16du wp14">
   <w:p>
     <w:pPr>
       <w:pStyle w:val="Rodap"/>
@@ -1073,7 +1124,7 @@
 </file>
 
 <file path=word/footnotes.xml><?xml version="1.0" encoding="utf-8"?>
-<w:footnotes xmlns:wpc="http://schemas.microsoft.com/office/word/2010/wordprocessingCanvas" xmlns:cx="http://schemas.microsoft.com/office/drawing/2014/chartex" xmlns:mc="http://schemas.openxmlformats.org/markup-compatibility/2006" xmlns:o="urn:schemas-microsoft-com:office:office" xmlns:r="http://schemas.openxmlformats.org/officeDocument/2006/relationships" xmlns:m="http://schemas.openxmlformats.org/officeDocument/2006/math" xmlns:v="urn:schemas-microsoft-com:vml" xmlns:wp14="http://schemas.microsoft.com/office/word/2010/wordprocessingDrawing" xmlns:wp="http://schemas.openxmlformats.org/drawingml/2006/wordprocessingDrawing" xmlns:w10="urn:schemas-microsoft-com:office:word" xmlns:w="http://schemas.openxmlformats.org/wordprocessingml/2006/main" xmlns:w14="http://schemas.microsoft.com/office/word/2010/wordml" xmlns:w15="http://schemas.microsoft.com/office/word/2012/wordml" xmlns:w16se="http://schemas.microsoft.com/office/word/2015/wordml/symex" xmlns:wpg="http://schemas.microsoft.com/office/word/2010/wordprocessingGroup" xmlns:wpi="http://schemas.microsoft.com/office/word/2010/wordprocessingInk" xmlns:wne="http://schemas.microsoft.com/office/word/2006/wordml" xmlns:wps="http://schemas.microsoft.com/office/word/2010/wordprocessingShape" mc:Ignorable="w14 w15 w16se wp14">
+<w:footnotes xmlns:wpc="http://schemas.microsoft.com/office/word/2010/wordprocessingCanvas" xmlns:cx="http://schemas.microsoft.com/office/drawing/2014/chartex" xmlns:cx1="http://schemas.microsoft.com/office/drawing/2015/9/8/chartex" xmlns:cx2="http://schemas.microsoft.com/office/drawing/2015/10/21/chartex" xmlns:cx3="http://schemas.microsoft.com/office/drawing/2016/5/9/chartex" xmlns:cx4="http://schemas.microsoft.com/office/drawing/2016/5/10/chartex" xmlns:cx5="http://schemas.microsoft.com/office/drawing/2016/5/11/chartex" xmlns:cx6="http://schemas.microsoft.com/office/drawing/2016/5/12/chartex" xmlns:cx7="http://schemas.microsoft.com/office/drawing/2016/5/13/chartex" xmlns:cx8="http://schemas.microsoft.com/office/drawing/2016/5/14/chartex" xmlns:mc="http://schemas.openxmlformats.org/markup-compatibility/2006" xmlns:aink="http://schemas.microsoft.com/office/drawing/2016/ink" xmlns:am3d="http://schemas.microsoft.com/office/drawing/2017/model3d" xmlns:o="urn:schemas-microsoft-com:office:office" xmlns:oel="http://schemas.microsoft.com/office/2019/extlst" xmlns:r="http://schemas.openxmlformats.org/officeDocument/2006/relationships" xmlns:m="http://schemas.openxmlformats.org/officeDocument/2006/math" xmlns:v="urn:schemas-microsoft-com:vml" xmlns:wp14="http://schemas.microsoft.com/office/word/2010/wordprocessingDrawing" xmlns:wp="http://schemas.openxmlformats.org/drawingml/2006/wordprocessingDrawing" xmlns:w10="urn:schemas-microsoft-com:office:word" xmlns:w="http://schemas.openxmlformats.org/wordprocessingml/2006/main" xmlns:w14="http://schemas.microsoft.com/office/word/2010/wordml" xmlns:w15="http://schemas.microsoft.com/office/word/2012/wordml" xmlns:w16cex="http://schemas.microsoft.com/office/word/2018/wordml/cex" xmlns:w16cid="http://schemas.microsoft.com/office/word/2016/wordml/cid" xmlns:w16="http://schemas.microsoft.com/office/word/2018/wordml" xmlns:w16du="http://schemas.microsoft.com/office/word/2023/wordml/word16du" xmlns:w16sdtdh="http://schemas.microsoft.com/office/word/2020/wordml/sdtdatahash" xmlns:w16sdtfl="http://schemas.microsoft.com/office/word/2024/wordml/sdtformatlock" xmlns:w16se="http://schemas.microsoft.com/office/word/2015/wordml/symex" xmlns:wpg="http://schemas.microsoft.com/office/word/2010/wordprocessingGroup" xmlns:wpi="http://schemas.microsoft.com/office/word/2010/wordprocessingInk" xmlns:wne="http://schemas.microsoft.com/office/word/2006/wordml" xmlns:wps="http://schemas.microsoft.com/office/word/2010/wordprocessingShape" mc:Ignorable="w14 w15 w16se w16cid w16 w16cex w16sdtdh w16sdtfl w16du wp14">
   <w:footnote w:type="separator" w:id="-1">
     <w:p>
       <w:r>
@@ -1092,7 +1143,7 @@
 </file>
 
 <file path=word/header1.xml><?xml version="1.0" encoding="utf-8"?>
-<w:hdr xmlns:wpc="http://schemas.microsoft.com/office/word/2010/wordprocessingCanvas" xmlns:cx="http://schemas.microsoft.com/office/drawing/2014/chartex" xmlns:mc="http://schemas.openxmlformats.org/markup-compatibility/2006" xmlns:o="urn:schemas-microsoft-com:office:office" xmlns:r="http://schemas.openxmlformats.org/officeDocument/2006/relationships" xmlns:m="http://schemas.openxmlformats.org/officeDocument/2006/math" xmlns:v="urn:schemas-microsoft-com:vml" xmlns:wp14="http://schemas.microsoft.com/office/word/2010/wordprocessingDrawing" xmlns:wp="http://schemas.openxmlformats.org/drawingml/2006/wordprocessingDrawing" xmlns:w10="urn:schemas-microsoft-com:office:word" xmlns:w="http://schemas.openxmlformats.org/wordprocessingml/2006/main" xmlns:w14="http://schemas.microsoft.com/office/word/2010/wordml" xmlns:w15="http://schemas.microsoft.com/office/word/2012/wordml" xmlns:w16se="http://schemas.microsoft.com/office/word/2015/wordml/symex" xmlns:wpg="http://schemas.microsoft.com/office/word/2010/wordprocessingGroup" xmlns:wpi="http://schemas.microsoft.com/office/word/2010/wordprocessingInk" xmlns:wne="http://schemas.microsoft.com/office/word/2006/wordml" xmlns:wps="http://schemas.microsoft.com/office/word/2010/wordprocessingShape" mc:Ignorable="w14 w15 w16se wp14">
+<w:hdr xmlns:wpc="http://schemas.microsoft.com/office/word/2010/wordprocessingCanvas" xmlns:cx="http://schemas.microsoft.com/office/drawing/2014/chartex" xmlns:cx1="http://schemas.microsoft.com/office/drawing/2015/9/8/chartex" xmlns:cx2="http://schemas.microsoft.com/office/drawing/2015/10/21/chartex" xmlns:cx3="http://schemas.microsoft.com/office/drawing/2016/5/9/chartex" xmlns:cx4="http://schemas.microsoft.com/office/drawing/2016/5/10/chartex" xmlns:cx5="http://schemas.microsoft.com/office/drawing/2016/5/11/chartex" xmlns:cx6="http://schemas.microsoft.com/office/drawing/2016/5/12/chartex" xmlns:cx7="http://schemas.microsoft.com/office/drawing/2016/5/13/chartex" xmlns:cx8="http://schemas.microsoft.com/office/drawing/2016/5/14/chartex" xmlns:mc="http://schemas.openxmlformats.org/markup-compatibility/2006" xmlns:aink="http://schemas.microsoft.com/office/drawing/2016/ink" xmlns:am3d="http://schemas.microsoft.com/office/drawing/2017/model3d" xmlns:o="urn:schemas-microsoft-com:office:office" xmlns:oel="http://schemas.microsoft.com/office/2019/extlst" xmlns:r="http://schemas.openxmlformats.org/officeDocument/2006/relationships" xmlns:m="http://schemas.openxmlformats.org/officeDocument/2006/math" xmlns:v="urn:schemas-microsoft-com:vml" xmlns:wp14="http://schemas.microsoft.com/office/word/2010/wordprocessingDrawing" xmlns:wp="http://schemas.openxmlformats.org/drawingml/2006/wordprocessingDrawing" xmlns:w10="urn:schemas-microsoft-com:office:word" xmlns:w="http://schemas.openxmlformats.org/wordprocessingml/2006/main" xmlns:w14="http://schemas.microsoft.com/office/word/2010/wordml" xmlns:w15="http://schemas.microsoft.com/office/word/2012/wordml" xmlns:w16cex="http://schemas.microsoft.com/office/word/2018/wordml/cex" xmlns:w16cid="http://schemas.microsoft.com/office/word/2016/wordml/cid" xmlns:w16="http://schemas.microsoft.com/office/word/2018/wordml" xmlns:w16du="http://schemas.microsoft.com/office/word/2023/wordml/word16du" xmlns:w16sdtdh="http://schemas.microsoft.com/office/word/2020/wordml/sdtdatahash" xmlns:w16sdtfl="http://schemas.microsoft.com/office/word/2024/wordml/sdtformatlock" xmlns:w16se="http://schemas.microsoft.com/office/word/2015/wordml/symex" xmlns:wpg="http://schemas.microsoft.com/office/word/2010/wordprocessingGroup" xmlns:wpi="http://schemas.microsoft.com/office/word/2010/wordprocessingInk" xmlns:wne="http://schemas.microsoft.com/office/word/2006/wordml" xmlns:wps="http://schemas.microsoft.com/office/word/2010/wordprocessingShape" mc:Ignorable="w14 w15 w16se w16cid w16 w16cex w16sdtdh w16sdtfl w16du wp14">
   <w:p>
     <w:pPr>
       <w:pStyle w:val="Cabealho"/>
@@ -1102,7 +1153,7 @@
 </file>
 
 <file path=word/header2.xml><?xml version="1.0" encoding="utf-8"?>
-<w:hdr xmlns:wpc="http://schemas.microsoft.com/office/word/2010/wordprocessingCanvas" xmlns:cx="http://schemas.microsoft.com/office/drawing/2014/chartex" xmlns:mc="http://schemas.openxmlformats.org/markup-compatibility/2006" xmlns:o="urn:schemas-microsoft-com:office:office" xmlns:r="http://schemas.openxmlformats.org/officeDocument/2006/relationships" xmlns:m="http://schemas.openxmlformats.org/officeDocument/2006/math" xmlns:v="urn:schemas-microsoft-com:vml" xmlns:wp14="http://schemas.microsoft.com/office/word/2010/wordprocessingDrawing" xmlns:wp="http://schemas.openxmlformats.org/drawingml/2006/wordprocessingDrawing" xmlns:w10="urn:schemas-microsoft-com:office:word" xmlns:w="http://schemas.openxmlformats.org/wordprocessingml/2006/main" xmlns:w14="http://schemas.microsoft.com/office/word/2010/wordml" xmlns:w15="http://schemas.microsoft.com/office/word/2012/wordml" xmlns:w16se="http://schemas.microsoft.com/office/word/2015/wordml/symex" xmlns:wpg="http://schemas.microsoft.com/office/word/2010/wordprocessingGroup" xmlns:wpi="http://schemas.microsoft.com/office/word/2010/wordprocessingInk" xmlns:wne="http://schemas.microsoft.com/office/word/2006/wordml" xmlns:wps="http://schemas.microsoft.com/office/word/2010/wordprocessingShape" mc:Ignorable="w14 w15 w16se wp14">
+<w:hdr xmlns:wpc="http://schemas.microsoft.com/office/word/2010/wordprocessingCanvas" xmlns:cx="http://schemas.microsoft.com/office/drawing/2014/chartex" xmlns:cx1="http://schemas.microsoft.com/office/drawing/2015/9/8/chartex" xmlns:cx2="http://schemas.microsoft.com/office/drawing/2015/10/21/chartex" xmlns:cx3="http://schemas.microsoft.com/office/drawing/2016/5/9/chartex" xmlns:cx4="http://schemas.microsoft.com/office/drawing/2016/5/10/chartex" xmlns:cx5="http://schemas.microsoft.com/office/drawing/2016/5/11/chartex" xmlns:cx6="http://schemas.microsoft.com/office/drawing/2016/5/12/chartex" xmlns:cx7="http://schemas.microsoft.com/office/drawing/2016/5/13/chartex" xmlns:cx8="http://schemas.microsoft.com/office/drawing/2016/5/14/chartex" xmlns:mc="http://schemas.openxmlformats.org/markup-compatibility/2006" xmlns:aink="http://schemas.microsoft.com/office/drawing/2016/ink" xmlns:am3d="http://schemas.microsoft.com/office/drawing/2017/model3d" xmlns:o="urn:schemas-microsoft-com:office:office" xmlns:oel="http://schemas.microsoft.com/office/2019/extlst" xmlns:r="http://schemas.openxmlformats.org/officeDocument/2006/relationships" xmlns:m="http://schemas.openxmlformats.org/officeDocument/2006/math" xmlns:v="urn:schemas-microsoft-com:vml" xmlns:wp14="http://schemas.microsoft.com/office/word/2010/wordprocessingDrawing" xmlns:wp="http://schemas.openxmlformats.org/drawingml/2006/wordprocessingDrawing" xmlns:w10="urn:schemas-microsoft-com:office:word" xmlns:w="http://schemas.openxmlformats.org/wordprocessingml/2006/main" xmlns:w14="http://schemas.microsoft.com/office/word/2010/wordml" xmlns:w15="http://schemas.microsoft.com/office/word/2012/wordml" xmlns:w16cex="http://schemas.microsoft.com/office/word/2018/wordml/cex" xmlns:w16cid="http://schemas.microsoft.com/office/word/2016/wordml/cid" xmlns:w16="http://schemas.microsoft.com/office/word/2018/wordml" xmlns:w16du="http://schemas.microsoft.com/office/word/2023/wordml/word16du" xmlns:w16sdtdh="http://schemas.microsoft.com/office/word/2020/wordml/sdtdatahash" xmlns:w16sdtfl="http://schemas.microsoft.com/office/word/2024/wordml/sdtformatlock" xmlns:w16se="http://schemas.microsoft.com/office/word/2015/wordml/symex" xmlns:wpg="http://schemas.microsoft.com/office/word/2010/wordprocessingGroup" xmlns:wpi="http://schemas.microsoft.com/office/word/2010/wordprocessingInk" xmlns:wne="http://schemas.microsoft.com/office/word/2006/wordml" xmlns:wps="http://schemas.microsoft.com/office/word/2010/wordprocessingShape" mc:Ignorable="w14 w15 w16se w16cid w16 w16cex w16sdtdh w16sdtfl w16du wp14">
   <w:p>
     <w:pPr>
       <w:pStyle w:val="Cabealho"/>
@@ -1112,7 +1163,7 @@
 </file>
 
 <file path=word/header3.xml><?xml version="1.0" encoding="utf-8"?>
-<w:hdr xmlns:wpc="http://schemas.microsoft.com/office/word/2010/wordprocessingCanvas" xmlns:cx="http://schemas.microsoft.com/office/drawing/2014/chartex" xmlns:mc="http://schemas.openxmlformats.org/markup-compatibility/2006" xmlns:o="urn:schemas-microsoft-com:office:office" xmlns:r="http://schemas.openxmlformats.org/officeDocument/2006/relationships" xmlns:m="http://schemas.openxmlformats.org/officeDocument/2006/math" xmlns:v="urn:schemas-microsoft-com:vml" xmlns:wp14="http://schemas.microsoft.com/office/word/2010/wordprocessingDrawing" xmlns:wp="http://schemas.openxmlformats.org/drawingml/2006/wordprocessingDrawing" xmlns:w10="urn:schemas-microsoft-com:office:word" xmlns:w="http://schemas.openxmlformats.org/wordprocessingml/2006/main" xmlns:w14="http://schemas.microsoft.com/office/word/2010/wordml" xmlns:w15="http://schemas.microsoft.com/office/word/2012/wordml" xmlns:w16se="http://schemas.microsoft.com/office/word/2015/wordml/symex" xmlns:wpg="http://schemas.microsoft.com/office/word/2010/wordprocessingGroup" xmlns:wpi="http://schemas.microsoft.com/office/word/2010/wordprocessingInk" xmlns:wne="http://schemas.microsoft.com/office/word/2006/wordml" xmlns:wps="http://schemas.microsoft.com/office/word/2010/wordprocessingShape" mc:Ignorable="w14 w15 w16se wp14">
+<w:hdr xmlns:wpc="http://schemas.microsoft.com/office/word/2010/wordprocessingCanvas" xmlns:cx="http://schemas.microsoft.com/office/drawing/2014/chartex" xmlns:cx1="http://schemas.microsoft.com/office/drawing/2015/9/8/chartex" xmlns:cx2="http://schemas.microsoft.com/office/drawing/2015/10/21/chartex" xmlns:cx3="http://schemas.microsoft.com/office/drawing/2016/5/9/chartex" xmlns:cx4="http://schemas.microsoft.com/office/drawing/2016/5/10/chartex" xmlns:cx5="http://schemas.microsoft.com/office/drawing/2016/5/11/chartex" xmlns:cx6="http://schemas.microsoft.com/office/drawing/2016/5/12/chartex" xmlns:cx7="http://schemas.microsoft.com/office/drawing/2016/5/13/chartex" xmlns:cx8="http://schemas.microsoft.com/office/drawing/2016/5/14/chartex" xmlns:mc="http://schemas.openxmlformats.org/markup-compatibility/2006" xmlns:aink="http://schemas.microsoft.com/office/drawing/2016/ink" xmlns:am3d="http://schemas.microsoft.com/office/drawing/2017/model3d" xmlns:o="urn:schemas-microsoft-com:office:office" xmlns:oel="http://schemas.microsoft.com/office/2019/extlst" xmlns:r="http://schemas.openxmlformats.org/officeDocument/2006/relationships" xmlns:m="http://schemas.openxmlformats.org/officeDocument/2006/math" xmlns:v="urn:schemas-microsoft-com:vml" xmlns:wp14="http://schemas.microsoft.com/office/word/2010/wordprocessingDrawing" xmlns:wp="http://schemas.openxmlformats.org/drawingml/2006/wordprocessingDrawing" xmlns:w10="urn:schemas-microsoft-com:office:word" xmlns:w="http://schemas.openxmlformats.org/wordprocessingml/2006/main" xmlns:w14="http://schemas.microsoft.com/office/word/2010/wordml" xmlns:w15="http://schemas.microsoft.com/office/word/2012/wordml" xmlns:w16cex="http://schemas.microsoft.com/office/word/2018/wordml/cex" xmlns:w16cid="http://schemas.microsoft.com/office/word/2016/wordml/cid" xmlns:w16="http://schemas.microsoft.com/office/word/2018/wordml" xmlns:w16du="http://schemas.microsoft.com/office/word/2023/wordml/word16du" xmlns:w16sdtdh="http://schemas.microsoft.com/office/word/2020/wordml/sdtdatahash" xmlns:w16sdtfl="http://schemas.microsoft.com/office/word/2024/wordml/sdtformatlock" xmlns:w16se="http://schemas.microsoft.com/office/word/2015/wordml/symex" xmlns:wpg="http://schemas.microsoft.com/office/word/2010/wordprocessingGroup" xmlns:wpi="http://schemas.microsoft.com/office/word/2010/wordprocessingInk" xmlns:wne="http://schemas.microsoft.com/office/word/2006/wordml" xmlns:wps="http://schemas.microsoft.com/office/word/2010/wordprocessingShape" mc:Ignorable="w14 w15 w16se w16cid w16 w16cex w16sdtdh w16sdtfl w16du wp14">
   <w:p>
     <w:pPr>
       <w:pStyle w:val="Cabealho"/>
@@ -1122,7 +1173,7 @@
 </file>
 
 <file path=word/numbering.xml><?xml version="1.0" encoding="utf-8"?>
-<w:numbering xmlns:wpc="http://schemas.microsoft.com/office/word/2010/wordprocessingCanvas" xmlns:cx="http://schemas.microsoft.com/office/drawing/2014/chartex" xmlns:mc="http://schemas.openxmlformats.org/markup-compatibility/2006" xmlns:o="urn:schemas-microsoft-com:office:office" xmlns:r="http://schemas.openxmlformats.org/officeDocument/2006/relationships" xmlns:m="http://schemas.openxmlformats.org/officeDocument/2006/math" xmlns:v="urn:schemas-microsoft-com:vml" xmlns:wp14="http://schemas.microsoft.com/office/word/2010/wordprocessingDrawing" xmlns:wp="http://schemas.openxmlformats.org/drawingml/2006/wordprocessingDrawing" xmlns:w10="urn:schemas-microsoft-com:office:word" xmlns:w="http://schemas.openxmlformats.org/wordprocessingml/2006/main" xmlns:w14="http://schemas.microsoft.com/office/word/2010/wordml" xmlns:w15="http://schemas.microsoft.com/office/word/2012/wordml" xmlns:w16se="http://schemas.microsoft.com/office/word/2015/wordml/symex" xmlns:wpg="http://schemas.microsoft.com/office/word/2010/wordprocessingGroup" xmlns:wpi="http://schemas.microsoft.com/office/word/2010/wordprocessingInk" xmlns:wne="http://schemas.microsoft.com/office/word/2006/wordml" xmlns:wps="http://schemas.microsoft.com/office/word/2010/wordprocessingShape" mc:Ignorable="w14 w15 w16se wp14">
+<w:numbering xmlns:wpc="http://schemas.microsoft.com/office/word/2010/wordprocessingCanvas" xmlns:cx="http://schemas.microsoft.com/office/drawing/2014/chartex" xmlns:cx1="http://schemas.microsoft.com/office/drawing/2015/9/8/chartex" xmlns:cx2="http://schemas.microsoft.com/office/drawing/2015/10/21/chartex" xmlns:cx3="http://schemas.microsoft.com/office/drawing/2016/5/9/chartex" xmlns:cx4="http://schemas.microsoft.com/office/drawing/2016/5/10/chartex" xmlns:cx5="http://schemas.microsoft.com/office/drawing/2016/5/11/chartex" xmlns:cx6="http://schemas.microsoft.com/office/drawing/2016/5/12/chartex" xmlns:cx7="http://schemas.microsoft.com/office/drawing/2016/5/13/chartex" xmlns:cx8="http://schemas.microsoft.com/office/drawing/2016/5/14/chartex" xmlns:mc="http://schemas.openxmlformats.org/markup-compatibility/2006" xmlns:aink="http://schemas.microsoft.com/office/drawing/2016/ink" xmlns:am3d="http://schemas.microsoft.com/office/drawing/2017/model3d" xmlns:o="urn:schemas-microsoft-com:office:office" xmlns:oel="http://schemas.microsoft.com/office/2019/extlst" xmlns:r="http://schemas.openxmlformats.org/officeDocument/2006/relationships" xmlns:m="http://schemas.openxmlformats.org/officeDocument/2006/math" xmlns:v="urn:schemas-microsoft-com:vml" xmlns:wp14="http://schemas.microsoft.com/office/word/2010/wordprocessingDrawing" xmlns:wp="http://schemas.openxmlformats.org/drawingml/2006/wordprocessingDrawing" xmlns:w10="urn:schemas-microsoft-com:office:word" xmlns:w="http://schemas.openxmlformats.org/wordprocessingml/2006/main" xmlns:w14="http://schemas.microsoft.com/office/word/2010/wordml" xmlns:w15="http://schemas.microsoft.com/office/word/2012/wordml" xmlns:w16cex="http://schemas.microsoft.com/office/word/2018/wordml/cex" xmlns:w16cid="http://schemas.microsoft.com/office/word/2016/wordml/cid" xmlns:w16="http://schemas.microsoft.com/office/word/2018/wordml" xmlns:w16du="http://schemas.microsoft.com/office/word/2023/wordml/word16du" xmlns:w16sdtdh="http://schemas.microsoft.com/office/word/2020/wordml/sdtdatahash" xmlns:w16sdtfl="http://schemas.microsoft.com/office/word/2024/wordml/sdtformatlock" xmlns:w16se="http://schemas.microsoft.com/office/word/2015/wordml/symex" xmlns:wpg="http://schemas.microsoft.com/office/word/2010/wordprocessingGroup" xmlns:wpi="http://schemas.microsoft.com/office/word/2010/wordprocessingInk" xmlns:wne="http://schemas.microsoft.com/office/word/2006/wordml" xmlns:wps="http://schemas.microsoft.com/office/word/2010/wordprocessingShape" mc:Ignorable="w14 w15 w16se w16cid w16 w16cex w16sdtdh w16sdtfl w16du wp14">
   <w:abstractNum w:abstractNumId="0" w15:restartNumberingAfterBreak="0">
     <w:nsid w:val="00000001"/>
     <w:multiLevelType w:val="multilevel"/>
@@ -2060,38 +2111,38 @@
       </w:pPr>
     </w:lvl>
   </w:abstractNum>
-  <w:num w:numId="1">
+  <w:num w:numId="1" w16cid:durableId="1959801813">
     <w:abstractNumId w:val="0"/>
   </w:num>
-  <w:num w:numId="2">
+  <w:num w:numId="2" w16cid:durableId="1560432176">
     <w:abstractNumId w:val="5"/>
   </w:num>
-  <w:num w:numId="3">
+  <w:num w:numId="3" w16cid:durableId="1480489013">
     <w:abstractNumId w:val="3"/>
   </w:num>
-  <w:num w:numId="4">
+  <w:num w:numId="4" w16cid:durableId="1282301982">
     <w:abstractNumId w:val="2"/>
   </w:num>
-  <w:num w:numId="5">
+  <w:num w:numId="5" w16cid:durableId="1528637441">
     <w:abstractNumId w:val="6"/>
   </w:num>
-  <w:num w:numId="6">
+  <w:num w:numId="6" w16cid:durableId="88546675">
     <w:abstractNumId w:val="8"/>
   </w:num>
-  <w:num w:numId="7">
+  <w:num w:numId="7" w16cid:durableId="879898111">
     <w:abstractNumId w:val="4"/>
   </w:num>
-  <w:num w:numId="8">
+  <w:num w:numId="8" w16cid:durableId="2067794258">
     <w:abstractNumId w:val="1"/>
   </w:num>
-  <w:num w:numId="9">
+  <w:num w:numId="9" w16cid:durableId="827597780">
     <w:abstractNumId w:val="7"/>
   </w:num>
 </w:numbering>
 </file>
 
 <file path=word/styles.xml><?xml version="1.0" encoding="utf-8"?>
-<w:styles xmlns:mc="http://schemas.openxmlformats.org/markup-compatibility/2006" xmlns:r="http://schemas.openxmlformats.org/officeDocument/2006/relationships" xmlns:w="http://schemas.openxmlformats.org/wordprocessingml/2006/main" xmlns:w14="http://schemas.microsoft.com/office/word/2010/wordml" xmlns:w15="http://schemas.microsoft.com/office/word/2012/wordml" xmlns:w16se="http://schemas.microsoft.com/office/word/2015/wordml/symex" mc:Ignorable="w14 w15 w16se">
+<w:styles xmlns:mc="http://schemas.openxmlformats.org/markup-compatibility/2006" xmlns:r="http://schemas.openxmlformats.org/officeDocument/2006/relationships" xmlns:w="http://schemas.openxmlformats.org/wordprocessingml/2006/main" xmlns:w14="http://schemas.microsoft.com/office/word/2010/wordml" xmlns:w15="http://schemas.microsoft.com/office/word/2012/wordml" xmlns:w16cex="http://schemas.microsoft.com/office/word/2018/wordml/cex" xmlns:w16cid="http://schemas.microsoft.com/office/word/2016/wordml/cid" xmlns:w16="http://schemas.microsoft.com/office/word/2018/wordml" xmlns:w16du="http://schemas.microsoft.com/office/word/2023/wordml/word16du" xmlns:w16sdtdh="http://schemas.microsoft.com/office/word/2020/wordml/sdtdatahash" xmlns:w16sdtfl="http://schemas.microsoft.com/office/word/2024/wordml/sdtformatlock" xmlns:w16se="http://schemas.microsoft.com/office/word/2015/wordml/symex" mc:Ignorable="w14 w15 w16se w16cid w16 w16cex w16sdtdh w16sdtfl w16du">
   <w:docDefaults>
     <w:rPrDefault>
       <w:rPr>
@@ -2107,7 +2158,7 @@
       </w:pPr>
     </w:pPrDefault>
   </w:docDefaults>
-  <w:latentStyles w:defLockedState="0" w:defUIPriority="99" w:defSemiHidden="0" w:defUnhideWhenUsed="0" w:defQFormat="0" w:count="371">
+  <w:latentStyles w:defLockedState="0" w:defUIPriority="99" w:defSemiHidden="0" w:defUnhideWhenUsed="0" w:defQFormat="0" w:count="376">
     <w:lsdException w:name="Normal" w:uiPriority="0" w:qFormat="1"/>
     <w:lsdException w:name="heading 1" w:uiPriority="9" w:qFormat="1"/>
     <w:lsdException w:name="heading 2" w:semiHidden="1" w:uiPriority="9" w:unhideWhenUsed="1" w:qFormat="1"/>
@@ -2479,6 +2530,11 @@
     <w:lsdException w:name="List Table 5 Dark Accent 6" w:uiPriority="50"/>
     <w:lsdException w:name="List Table 6 Colorful Accent 6" w:uiPriority="51"/>
     <w:lsdException w:name="List Table 7 Colorful Accent 6" w:uiPriority="52"/>
+    <w:lsdException w:name="Mention" w:semiHidden="1" w:unhideWhenUsed="1"/>
+    <w:lsdException w:name="Smart Hyperlink" w:semiHidden="1" w:unhideWhenUsed="1"/>
+    <w:lsdException w:name="Hashtag" w:semiHidden="1" w:unhideWhenUsed="1"/>
+    <w:lsdException w:name="Unresolved Mention" w:semiHidden="1" w:unhideWhenUsed="1"/>
+    <w:lsdException w:name="Smart Link" w:semiHidden="1" w:unhideWhenUsed="1"/>
   </w:latentStyles>
   <w:style w:type="paragraph" w:default="1" w:styleId="Normal">
     <w:name w:val="Normal"/>

</xml_diff>